<commit_message>
Ajout nom de famille
</commit_message>
<xml_diff>
--- a/ProjetS1/description-projet.docx
+++ b/ProjetS1/description-projet.docx
@@ -143,6 +143,12 @@
               </w:rPr>
               <w:t xml:space="preserve"> </w:t>
             </w:r>
+            <w:r>
+              <w:rPr>
+                <w:color w:val="000000"/>
+              </w:rPr>
+              <w:t>Gazquez</w:t>
+            </w:r>
           </w:p>
         </w:tc>
         <w:tc>
@@ -309,13 +315,7 @@
               <w:rPr>
                 <w:color w:val="000000"/>
               </w:rPr>
-              <w:t xml:space="preserve"> </w:t>
-            </w:r>
-            <w:r>
-              <w:rPr>
-                <w:color w:val="000000"/>
-              </w:rPr>
-              <w:t>28600492</w:t>
+              <w:t xml:space="preserve"> 28600492</w:t>
             </w:r>
           </w:p>
         </w:tc>

</xml_diff>